<commit_message>
Wrote piece on PCB versions.
</commit_message>
<xml_diff>
--- a/Hardware/Improvements for new pcb itterations/Improvements for V0.2.docx
+++ b/Hardware/Improvements for new pcb itterations/Improvements for V0.2.docx
@@ -61,10 +61,34 @@
         <w:t>we</w:t>
       </w:r>
       <w:r>
-        <w:t xml:space="preserve"> can control clock, microstepping etc, set parameters, delays</w:t>
-      </w:r>
-      <w:r>
-        <w:t xml:space="preserve">, coolstepping, </w:t>
+        <w:t xml:space="preserve"> can control clock, </w:t>
+      </w:r>
+      <w:proofErr w:type="spellStart"/>
+      <w:r>
+        <w:t>microstepping</w:t>
+      </w:r>
+      <w:proofErr w:type="spellEnd"/>
+      <w:r>
+        <w:t xml:space="preserve"> </w:t>
+      </w:r>
+      <w:proofErr w:type="spellStart"/>
+      <w:r>
+        <w:t>etc</w:t>
+      </w:r>
+      <w:proofErr w:type="spellEnd"/>
+      <w:r>
+        <w:t>, set parameters, delays</w:t>
+      </w:r>
+      <w:r>
+        <w:t xml:space="preserve">, </w:t>
+      </w:r>
+      <w:proofErr w:type="spellStart"/>
+      <w:r>
+        <w:t>coolstepping</w:t>
+      </w:r>
+      <w:proofErr w:type="spellEnd"/>
+      <w:r>
+        <w:t xml:space="preserve">, </w:t>
       </w:r>
       <w:r>
         <w:t>etc.</w:t>
@@ -109,7 +133,15 @@
         </w:numPr>
       </w:pPr>
       <w:r>
-        <w:t xml:space="preserve">Order a lot of Phoenix ptsm connectors (both receptacle and </w:t>
+        <w:t xml:space="preserve">Order a lot of Phoenix </w:t>
+      </w:r>
+      <w:proofErr w:type="spellStart"/>
+      <w:r>
+        <w:t>ptsm</w:t>
+      </w:r>
+      <w:proofErr w:type="spellEnd"/>
+      <w:r>
+        <w:t xml:space="preserve"> connectors (both receptacle and </w:t>
       </w:r>
       <w:r>
         <w:t>plug)</w:t>
@@ -124,7 +156,15 @@
         </w:numPr>
       </w:pPr>
       <w:r>
-        <w:t>Remove or find smd variants for fuses</w:t>
+        <w:t xml:space="preserve">Remove or find </w:t>
+      </w:r>
+      <w:proofErr w:type="spellStart"/>
+      <w:r>
+        <w:t>smd</w:t>
+      </w:r>
+      <w:proofErr w:type="spellEnd"/>
+      <w:r>
+        <w:t xml:space="preserve"> variants for fuses</w:t>
       </w:r>
       <w:r>
         <w:t xml:space="preserve"> (remove some fuses</w:t>
@@ -145,7 +185,15 @@
         </w:numPr>
       </w:pPr>
       <w:r>
-        <w:t>Bypass backpower protection circuit (jumper)</w:t>
+        <w:t xml:space="preserve">Bypass </w:t>
+      </w:r>
+      <w:proofErr w:type="spellStart"/>
+      <w:r>
+        <w:t>backpower</w:t>
+      </w:r>
+      <w:proofErr w:type="spellEnd"/>
+      <w:r>
+        <w:t xml:space="preserve"> protection circuit (jumper)</w:t>
       </w:r>
     </w:p>
     <w:p>
@@ -183,15 +231,27 @@
           <w:numId w:val="2"/>
         </w:numPr>
       </w:pPr>
+      <w:proofErr w:type="spellStart"/>
       <w:r>
         <w:t>buildin</w:t>
       </w:r>
+      <w:proofErr w:type="spellEnd"/>
       <w:r>
         <w:t xml:space="preserve"> </w:t>
       </w:r>
-      <w:r>
-        <w:t>esd for gpio</w:t>
-      </w:r>
+      <w:proofErr w:type="spellStart"/>
+      <w:r>
+        <w:t>esd</w:t>
+      </w:r>
+      <w:proofErr w:type="spellEnd"/>
+      <w:r>
+        <w:t xml:space="preserve"> for </w:t>
+      </w:r>
+      <w:proofErr w:type="spellStart"/>
+      <w:r>
+        <w:t>gpio</w:t>
+      </w:r>
+      <w:proofErr w:type="spellEnd"/>
       <w:r>
         <w:t xml:space="preserve">. Raspberry pi is connected to ground via </w:t>
       </w:r>
@@ -247,7 +307,23 @@
         <w:t xml:space="preserve"> worse case:</w:t>
       </w:r>
       <w:r>
-        <w:t xml:space="preserve"> external PSU for rpi (micro usb)?</w:t>
+        <w:t xml:space="preserve"> external PSU for </w:t>
+      </w:r>
+      <w:proofErr w:type="spellStart"/>
+      <w:r>
+        <w:t>rpi</w:t>
+      </w:r>
+      <w:proofErr w:type="spellEnd"/>
+      <w:r>
+        <w:t xml:space="preserve"> (micro </w:t>
+      </w:r>
+      <w:proofErr w:type="spellStart"/>
+      <w:r>
+        <w:t>usb</w:t>
+      </w:r>
+      <w:proofErr w:type="spellEnd"/>
+      <w:r>
+        <w:t>)?</w:t>
       </w:r>
       <w:r>
         <w:t xml:space="preserve"> </w:t>
@@ -373,7 +449,39 @@
           <w:b/>
           <w:bCs/>
         </w:rPr>
-        <w:t xml:space="preserve"> (next time, dubbel dubbel check)</w:t>
+        <w:t xml:space="preserve"> (next time, </w:t>
+      </w:r>
+      <w:proofErr w:type="spellStart"/>
+      <w:r>
+        <w:rPr>
+          <w:b/>
+          <w:bCs/>
+        </w:rPr>
+        <w:t>dubbel</w:t>
+      </w:r>
+      <w:proofErr w:type="spellEnd"/>
+      <w:r>
+        <w:rPr>
+          <w:b/>
+          <w:bCs/>
+        </w:rPr>
+        <w:t xml:space="preserve"> </w:t>
+      </w:r>
+      <w:proofErr w:type="spellStart"/>
+      <w:r>
+        <w:rPr>
+          <w:b/>
+          <w:bCs/>
+        </w:rPr>
+        <w:t>dubbel</w:t>
+      </w:r>
+      <w:proofErr w:type="spellEnd"/>
+      <w:r>
+        <w:rPr>
+          <w:b/>
+          <w:bCs/>
+        </w:rPr>
+        <w:t xml:space="preserve"> check)</w:t>
       </w:r>
     </w:p>
     <w:p>
@@ -385,7 +493,23 @@
         </w:numPr>
       </w:pPr>
       <w:r>
-        <w:t>J12 silkscreen error ic and fet are flipped</w:t>
+        <w:t xml:space="preserve">J12 silkscreen error </w:t>
+      </w:r>
+      <w:proofErr w:type="spellStart"/>
+      <w:r>
+        <w:t>ic</w:t>
+      </w:r>
+      <w:proofErr w:type="spellEnd"/>
+      <w:r>
+        <w:t xml:space="preserve"> and </w:t>
+      </w:r>
+      <w:proofErr w:type="spellStart"/>
+      <w:r>
+        <w:t>fet</w:t>
+      </w:r>
+      <w:proofErr w:type="spellEnd"/>
+      <w:r>
+        <w:t xml:space="preserve"> are flipped</w:t>
       </w:r>
     </w:p>
     <w:p>
@@ -442,8 +566,13 @@
         </w:numPr>
       </w:pPr>
       <w:r>
-        <w:t>All stepper motors work fine with 12V, they have more than enough torque even while using 16bit microstepping</w:t>
-      </w:r>
+        <w:t xml:space="preserve">All stepper motors work fine with 12V, they have more than enough torque even while using 16bit </w:t>
+      </w:r>
+      <w:proofErr w:type="spellStart"/>
+      <w:r>
+        <w:t>microstepping</w:t>
+      </w:r>
+      <w:proofErr w:type="spellEnd"/>
       <w:r>
         <w:t>.</w:t>
       </w:r>
@@ -489,8 +618,21 @@
           <w:numId w:val="2"/>
         </w:numPr>
       </w:pPr>
-      <w:r>
-        <w:t xml:space="preserve">Micled IC not tested (ic </w:t>
+      <w:proofErr w:type="spellStart"/>
+      <w:r>
+        <w:t>Micled</w:t>
+      </w:r>
+      <w:proofErr w:type="spellEnd"/>
+      <w:r>
+        <w:t xml:space="preserve"> IC not tested (</w:t>
+      </w:r>
+      <w:proofErr w:type="spellStart"/>
+      <w:r>
+        <w:t>ic</w:t>
+      </w:r>
+      <w:proofErr w:type="spellEnd"/>
+      <w:r>
+        <w:t xml:space="preserve"> </w:t>
       </w:r>
       <w:r>
         <w:t>BCR420UW6-7</w:t>
@@ -511,7 +653,15 @@
         </w:numPr>
       </w:pPr>
       <w:r>
-        <w:t>I2c hat functionality (special eeprom) not tested.</w:t>
+        <w:t xml:space="preserve">I2c hat functionality (special </w:t>
+      </w:r>
+      <w:proofErr w:type="spellStart"/>
+      <w:r>
+        <w:t>eeprom</w:t>
+      </w:r>
+      <w:proofErr w:type="spellEnd"/>
+      <w:r>
+        <w:t>) not tested.</w:t>
       </w:r>
     </w:p>
     <w:p>
@@ -579,14 +729,35 @@
       <w:r>
         <w:t xml:space="preserve"> or copy a known design (</w:t>
       </w:r>
-      <w:hyperlink r:id="rId5" w:history="1">
-        <w:r>
-          <w:rPr>
-            <w:rStyle w:val="Hyperlink"/>
-          </w:rPr>
-          <w:t>df robot?</w:t>
-        </w:r>
-      </w:hyperlink>
+      <w:proofErr w:type="spellStart"/>
+      <w:r>
+        <w:fldChar w:fldCharType="begin"/>
+      </w:r>
+      <w:r>
+        <w:instrText>HYPERLINK "https://www.tinytronics.nl/shop/en/power/voltage-converters/buck-(step-down)-converters/dfrobot-dc-dc-buck-converter-7-24v-to-5v-4a"</w:instrText>
+      </w:r>
+      <w:r>
+        <w:fldChar w:fldCharType="separate"/>
+      </w:r>
+      <w:r>
+        <w:rPr>
+          <w:rStyle w:val="Hyperlink"/>
+        </w:rPr>
+        <w:t>df</w:t>
+      </w:r>
+      <w:proofErr w:type="spellEnd"/>
+      <w:r>
+        <w:rPr>
+          <w:rStyle w:val="Hyperlink"/>
+        </w:rPr>
+        <w:t xml:space="preserve"> robot?</w:t>
+      </w:r>
+      <w:r>
+        <w:rPr>
+          <w:rStyle w:val="Hyperlink"/>
+        </w:rPr>
+        <w:fldChar w:fldCharType="end"/>
+      </w:r>
       <w:r>
         <w:t xml:space="preserve"> </w:t>
       </w:r>
@@ -609,7 +780,15 @@
         <w:t xml:space="preserve"> some</w:t>
       </w:r>
       <w:r>
-        <w:t xml:space="preserve"> testpoints?</w:t>
+        <w:t xml:space="preserve"> </w:t>
+      </w:r>
+      <w:proofErr w:type="spellStart"/>
+      <w:r>
+        <w:t>testpoints</w:t>
+      </w:r>
+      <w:proofErr w:type="spellEnd"/>
+      <w:r>
+        <w:t>?</w:t>
       </w:r>
     </w:p>
     <w:p>
@@ -621,7 +800,23 @@
         </w:numPr>
       </w:pPr>
       <w:r>
-        <w:t>I2C NOT working probably due to esd protection ic.</w:t>
+        <w:t xml:space="preserve">I2C NOT working probably due to </w:t>
+      </w:r>
+      <w:proofErr w:type="spellStart"/>
+      <w:r>
+        <w:t>esd</w:t>
+      </w:r>
+      <w:proofErr w:type="spellEnd"/>
+      <w:r>
+        <w:t xml:space="preserve"> protection </w:t>
+      </w:r>
+      <w:proofErr w:type="spellStart"/>
+      <w:r>
+        <w:t>ic</w:t>
+      </w:r>
+      <w:proofErr w:type="spellEnd"/>
+      <w:r>
+        <w:t>.</w:t>
       </w:r>
       <w:r>
         <w:t xml:space="preserve"> Use diode alternative: </w:t>
@@ -631,10 +826,10 @@
           <w:noProof/>
         </w:rPr>
         <w:drawing>
-          <wp:inline distT="0" distB="0" distL="0" distR="0" wp14:anchorId="1FA75077" wp14:editId="29802130">
-            <wp:extent cx="2279650" cy="1696671"/>
-            <wp:effectExtent l="0" t="0" r="6350" b="0"/>
-            <wp:docPr id="2" name="Afbeelding 2" descr="evaluating ESD protection for 3.3V i2c - Electrical Engineering Stack  Exchange"/>
+          <wp:inline distT="0" distB="0" distL="0" distR="0" wp14:anchorId="52295727" wp14:editId="772AB3DF">
+            <wp:extent cx="2339340" cy="1741870"/>
+            <wp:effectExtent l="0" t="0" r="3810" b="0"/>
+            <wp:docPr id="3" name="Afbeelding 3" descr="evaluating ESD protection for 3.3V i2c - Electrical Engineering Stack  Exchange"/>
             <wp:cNvGraphicFramePr>
               <a:graphicFrameLocks xmlns:a="http://schemas.openxmlformats.org/drawingml/2006/main" noChangeAspect="1"/>
             </wp:cNvGraphicFramePr>
@@ -648,7 +843,7 @@
                     </pic:cNvPicPr>
                   </pic:nvPicPr>
                   <pic:blipFill>
-                    <a:blip r:embed="rId6" cstate="print">
+                    <a:blip r:embed="rId5" cstate="print">
                       <a:extLst>
                         <a:ext uri="{28A0092B-C50C-407E-A947-70E740481C1C}">
                           <a14:useLocalDpi xmlns:a14="http://schemas.microsoft.com/office/drawing/2010/main" val="0"/>
@@ -663,7 +858,7 @@
                   <pic:spPr bwMode="auto">
                     <a:xfrm>
                       <a:off x="0" y="0"/>
-                      <a:ext cx="2307461" cy="1717370"/>
+                      <a:ext cx="2346472" cy="1747180"/>
                     </a:xfrm>
                     <a:prstGeom prst="rect">
                       <a:avLst/>
@@ -745,8 +940,13 @@
         <w:t>alternative (make your own h-bridge</w:t>
       </w:r>
       <w:r>
-        <w:t xml:space="preserve"> with fets</w:t>
-      </w:r>
+        <w:t xml:space="preserve"> with </w:t>
+      </w:r>
+      <w:proofErr w:type="spellStart"/>
+      <w:r>
+        <w:t>fets</w:t>
+      </w:r>
+      <w:proofErr w:type="spellEnd"/>
       <w:r>
         <w:t xml:space="preserve"> maybe</w:t>
       </w:r>
@@ -781,7 +981,15 @@
         </w:numPr>
       </w:pPr>
       <w:r>
-        <w:t xml:space="preserve">1 small value cap for low frequency, 1 larger nf cap </w:t>
+        <w:t xml:space="preserve">1 small value cap for low frequency, 1 larger </w:t>
+      </w:r>
+      <w:proofErr w:type="spellStart"/>
+      <w:r>
+        <w:t>nf</w:t>
+      </w:r>
+      <w:proofErr w:type="spellEnd"/>
+      <w:r>
+        <w:t xml:space="preserve"> cap </w:t>
       </w:r>
       <w:r>
         <w:t>for higher frequencies.</w:t>
@@ -820,7 +1028,7 @@
                     <pic:cNvPicPr/>
                   </pic:nvPicPr>
                   <pic:blipFill>
-                    <a:blip r:embed="rId7"/>
+                    <a:blip r:embed="rId6"/>
                     <a:stretch>
                       <a:fillRect/>
                     </a:stretch>
@@ -898,7 +1106,15 @@
         <w:t>Stencils for small footprints</w:t>
       </w:r>
       <w:r>
-        <w:t xml:space="preserve"> diy soldering</w:t>
+        <w:t xml:space="preserve"> </w:t>
+      </w:r>
+      <w:proofErr w:type="spellStart"/>
+      <w:r>
+        <w:t>diy</w:t>
+      </w:r>
+      <w:proofErr w:type="spellEnd"/>
+      <w:r>
+        <w:t xml:space="preserve"> soldering</w:t>
       </w:r>
       <w:r>
         <w:t xml:space="preserve">, otherwise </w:t>
@@ -923,7 +1139,15 @@
         <w:spacing w:before="240"/>
       </w:pPr>
       <w:r>
-        <w:t>Always three dubbel check the most important things</w:t>
+        <w:t xml:space="preserve">Always three </w:t>
+      </w:r>
+      <w:proofErr w:type="spellStart"/>
+      <w:r>
+        <w:t>dubbel</w:t>
+      </w:r>
+      <w:proofErr w:type="spellEnd"/>
+      <w:r>
+        <w:t xml:space="preserve"> check the most important things</w:t>
       </w:r>
       <w:r>
         <w:t xml:space="preserve"> (footprints)</w:t>
@@ -941,7 +1165,15 @@
         </w:numPr>
       </w:pPr>
       <w:r>
-        <w:t>Do some life testing so create mockups for pcb’s to test fit.</w:t>
+        <w:t xml:space="preserve">Do some life testing so create mockups for </w:t>
+      </w:r>
+      <w:proofErr w:type="spellStart"/>
+      <w:r>
+        <w:t>pcb’s</w:t>
+      </w:r>
+      <w:proofErr w:type="spellEnd"/>
+      <w:r>
+        <w:t xml:space="preserve"> to test fit.</w:t>
       </w:r>
     </w:p>
     <w:p>
@@ -1285,7 +1517,11 @@
           </w:tcPr>
           <w:p>
             <w:r>
-              <w:t>Focus s</w:t>
+              <w:t xml:space="preserve">Focus </w:t>
+            </w:r>
+            <w:proofErr w:type="spellStart"/>
+            <w:r>
+              <w:t>s</w:t>
             </w:r>
             <w:r>
               <w:t>teppermotor</w:t>
@@ -1293,6 +1529,7 @@
             <w:r>
               <w:t>s</w:t>
             </w:r>
+            <w:proofErr w:type="spellEnd"/>
           </w:p>
         </w:tc>
         <w:tc>
@@ -1326,8 +1563,13 @@
           </w:tcPr>
           <w:p>
             <w:r>
-              <w:t>Primary steppermotor</w:t>
-            </w:r>
+              <w:t xml:space="preserve">Primary </w:t>
+            </w:r>
+            <w:proofErr w:type="spellStart"/>
+            <w:r>
+              <w:t>steppermotor</w:t>
+            </w:r>
+            <w:proofErr w:type="spellEnd"/>
           </w:p>
         </w:tc>
         <w:tc>
@@ -1358,8 +1600,13 @@
           </w:tcPr>
           <w:p>
             <w:r>
-              <w:t>Secondary steppermotor</w:t>
-            </w:r>
+              <w:t xml:space="preserve">Secondary </w:t>
+            </w:r>
+            <w:proofErr w:type="spellStart"/>
+            <w:r>
+              <w:t>steppermotor</w:t>
+            </w:r>
+            <w:proofErr w:type="spellEnd"/>
           </w:p>
         </w:tc>
         <w:tc>

</xml_diff>